<commit_message>
Closes #8 Defect ID: #4
Replaces init_game with a constructor as it doesn't do much, adjusts description on Defect Log of Defect
</commit_message>
<xml_diff>
--- a/Code Review - Defect Log.docx
+++ b/Code Review - Defect Log.docx
@@ -964,12 +964,28 @@
                 <w:sz w:val="18"/>
               </w:rPr>
             </w:pPr>
-            <w:r>
-              <w:rPr>
-                <w:rFonts w:ascii="Arial Narrow" w:hAnsi="Arial Narrow"/>
-                <w:sz w:val="18"/>
-              </w:rPr>
-              <w:t xml:space="preserve">Init game is a “Lazy Class”, </w:t>
+            <w:proofErr w:type="spellStart"/>
+            <w:r>
+              <w:rPr>
+                <w:rFonts w:ascii="Arial Narrow" w:hAnsi="Arial Narrow"/>
+                <w:sz w:val="18"/>
+              </w:rPr>
+              <w:t>init_game</w:t>
+            </w:r>
+            <w:proofErr w:type="spellEnd"/>
+            <w:r>
+              <w:rPr>
+                <w:rFonts w:ascii="Arial Narrow" w:hAnsi="Arial Narrow"/>
+                <w:sz w:val="18"/>
+              </w:rPr>
+              <w:t xml:space="preserve"> is making Game.java a </w:t>
+            </w:r>
+            <w:r>
+              <w:rPr>
+                <w:rFonts w:ascii="Arial Narrow" w:hAnsi="Arial Narrow"/>
+                <w:sz w:val="18"/>
+              </w:rPr>
+              <w:t xml:space="preserve">“Lazy Class”, </w:t>
             </w:r>
             <w:r>
               <w:rPr>

</xml_diff>

<commit_message>
Defect ID: #4 (+ Defect Log Update)
Replaces init_game with a constructor as it doesn't do much, adjusts description on Defect Log of Defect
</commit_message>
<xml_diff>
--- a/Code Review - Defect Log.docx
+++ b/Code Review - Defect Log.docx
@@ -964,12 +964,28 @@
                 <w:sz w:val="18"/>
               </w:rPr>
             </w:pPr>
-            <w:r>
-              <w:rPr>
-                <w:rFonts w:ascii="Arial Narrow" w:hAnsi="Arial Narrow"/>
-                <w:sz w:val="18"/>
-              </w:rPr>
-              <w:t xml:space="preserve">Init game is a “Lazy Class”, </w:t>
+            <w:proofErr w:type="spellStart"/>
+            <w:r>
+              <w:rPr>
+                <w:rFonts w:ascii="Arial Narrow" w:hAnsi="Arial Narrow"/>
+                <w:sz w:val="18"/>
+              </w:rPr>
+              <w:t>init_game</w:t>
+            </w:r>
+            <w:proofErr w:type="spellEnd"/>
+            <w:r>
+              <w:rPr>
+                <w:rFonts w:ascii="Arial Narrow" w:hAnsi="Arial Narrow"/>
+                <w:sz w:val="18"/>
+              </w:rPr>
+              <w:t xml:space="preserve"> is making Game.java a </w:t>
+            </w:r>
+            <w:r>
+              <w:rPr>
+                <w:rFonts w:ascii="Arial Narrow" w:hAnsi="Arial Narrow"/>
+                <w:sz w:val="18"/>
+              </w:rPr>
+              <w:t xml:space="preserve">“Lazy Class”, </w:t>
             </w:r>
             <w:r>
               <w:rPr>

</xml_diff>